<commit_message>
add stock price sample for Goldman Sachs
</commit_message>
<xml_diff>
--- a/proposal draft.docx
+++ b/proposal draft.docx
@@ -4,23 +4,14 @@
   <w:body>
     <w:p>
       <w:pPr>
-        <w:widowControl w:val="0"/>
-        <w:pBdr>
-          <w:bottom w:val="single" w:sz="12" w:space="1" w:color="auto"/>
-        </w:pBdr>
-        <w:autoSpaceDE w:val="0"/>
-        <w:autoSpaceDN w:val="0"/>
-        <w:adjustRightInd w:val="0"/>
-        <w:spacing w:after="240" w:line="480" w:lineRule="auto"/>
+        <w:pStyle w:val="Header"/>
         <w:jc w:val="center"/>
         <w:rPr>
           <w:rFonts w:ascii="Times New Roman" w:hAnsi="Times New Roman" w:cs="Times New Roman"/>
           <w:b/>
-          <w:color w:val="000000"/>
-          <w:sz w:val="28"/>
-          <w:szCs w:val="28"/>
         </w:rPr>
       </w:pPr>
+      <w:bookmarkStart w:id="0" w:name="_GoBack"/>
       <w:r>
         <w:rPr>
           <w:rFonts w:ascii="Times New Roman" w:hAnsi="Times New Roman" w:cs="Times New Roman"/>
@@ -68,21 +59,33 @@
         <w:ind w:left="1440"/>
         <w:rPr>
           <w:rFonts w:ascii="Times New Roman" w:hAnsi="Times New Roman" w:cs="Times New Roman"/>
+          <w:b/>
         </w:rPr>
       </w:pPr>
-      <w:r>
+    </w:p>
+    <w:p>
+      <w:pPr>
+        <w:pStyle w:val="Header"/>
+        <w:ind w:left="1440"/>
         <w:rPr>
           <w:rFonts w:ascii="Times New Roman" w:hAnsi="Times New Roman" w:cs="Times New Roman"/>
-          <w:b/>
-        </w:rPr>
-        <w:t>Student</w:t>
-      </w:r>
+        </w:rPr>
+      </w:pPr>
       <w:r>
         <w:rPr>
           <w:rFonts w:ascii="Times New Roman" w:hAnsi="Times New Roman" w:cs="Times New Roman"/>
         </w:rPr>
-        <w:t xml:space="preserve">: </w:t>
-      </w:r>
+        <w:t xml:space="preserve">Parallelizing Neural Network with Improved Performance </w:t>
+      </w:r>
+    </w:p>
+    <w:p>
+      <w:pPr>
+        <w:pStyle w:val="Header"/>
+        <w:ind w:left="1440"/>
+        <w:rPr>
+          <w:rFonts w:ascii="Times New Roman" w:hAnsi="Times New Roman" w:cs="Times New Roman"/>
+        </w:rPr>
+      </w:pPr>
       <w:r>
         <w:rPr>
           <w:rFonts w:ascii="Times New Roman" w:hAnsi="Times New Roman" w:cs="Times New Roman"/>
@@ -93,16 +96,11 @@
     <w:p>
       <w:pPr>
         <w:widowControl w:val="0"/>
-        <w:pBdr>
-          <w:bottom w:val="single" w:sz="12" w:space="1" w:color="auto"/>
-        </w:pBdr>
-        <w:tabs>
-          <w:tab w:val="left" w:pos="1540"/>
-        </w:tabs>
         <w:autoSpaceDE w:val="0"/>
         <w:autoSpaceDN w:val="0"/>
         <w:adjustRightInd w:val="0"/>
-        <w:spacing w:after="240"/>
+        <w:spacing w:after="240" w:line="360" w:lineRule="auto"/>
+        <w:jc w:val="center"/>
         <w:rPr>
           <w:rFonts w:ascii="Times" w:hAnsi="Times" w:cs="Times"/>
           <w:b/>
@@ -134,7 +132,7 @@
           <w:sz w:val="22"/>
           <w:szCs w:val="22"/>
         </w:rPr>
-        <w:t>Summary</w:t>
+        <w:t>Background</w:t>
       </w:r>
     </w:p>
     <w:p>
@@ -155,7 +153,21 @@
           <w:rFonts w:ascii="Times" w:hAnsi="Times" w:cs="Times"/>
           <w:color w:val="000000"/>
         </w:rPr>
-        <w:t xml:space="preserve">Despite the availability of high-frequency stock market data, its use in forecasting stock prices is studied to a lesser extent. Similarly, despite the recent success of neural network on as a forecasting method, its power in forecasting high-frequency dynamics has been relatively overlooked. A possible explanation is the intractable computational intensity of </w:t>
+        <w:t xml:space="preserve">Despite the availability of high-frequency stock market data, its use in forecasting stock prices is studied to a lesser extent. Similarly, despite the recent success of neural network on as a forecasting method, its power in forecasting high-frequency dynamics has been relatively overlooked. </w:t>
+      </w:r>
+      <w:r>
+        <w:rPr>
+          <w:rFonts w:ascii="Times" w:hAnsi="Times" w:cs="Times"/>
+          <w:color w:val="000000"/>
+        </w:rPr>
+        <w:t xml:space="preserve">In addition, most of the studies in the literacture have been focused on stock market indices intead of individual stocks. </w:t>
+      </w:r>
+      <w:r>
+        <w:rPr>
+          <w:rFonts w:ascii="Times" w:hAnsi="Times" w:cs="Times"/>
+          <w:color w:val="000000"/>
+        </w:rPr>
+        <w:t xml:space="preserve">A possible explanation is the intractable computational intensity of </w:t>
       </w:r>
       <w:r>
         <w:rPr>
@@ -170,7 +182,21 @@
           <w:rFonts w:ascii="Times" w:hAnsi="Times" w:cs="Times"/>
           <w:color w:val="000000"/>
         </w:rPr>
-        <w:t>neural network on the massive volume of high-frequency data. This motivates our study</w:t>
+        <w:t>neural network on the massive volume of high-frequency data</w:t>
+      </w:r>
+      <w:r>
+        <w:rPr>
+          <w:rFonts w:ascii="Times" w:hAnsi="Times" w:cs="Times"/>
+          <w:color w:val="000000"/>
+        </w:rPr>
+        <w:t xml:space="preserve"> of individual stocks</w:t>
+      </w:r>
+      <w:r>
+        <w:rPr>
+          <w:rFonts w:ascii="Times" w:hAnsi="Times" w:cs="Times"/>
+          <w:color w:val="000000"/>
+        </w:rPr>
+        <w:t>. This motivates our study</w:t>
       </w:r>
       <w:r>
         <w:rPr>
@@ -363,7 +389,14 @@
           <w:rFonts w:ascii="Times" w:hAnsi="Times" w:cs="Times"/>
           <w:color w:val="000000"/>
         </w:rPr>
-        <w:t>4].</w:t>
+        <w:t>1</w:t>
+      </w:r>
+      <w:r>
+        <w:rPr>
+          <w:rFonts w:ascii="Times" w:hAnsi="Times" w:cs="Times"/>
+          <w:color w:val="000000"/>
+        </w:rPr>
+        <w:t>].</w:t>
       </w:r>
       <w:r>
         <w:rPr>
@@ -379,33 +412,127 @@
           <w:color w:val="000000"/>
           <w:lang w:eastAsia="zh-CN"/>
         </w:rPr>
-        <w:t xml:space="preserve">Note </w:t>
-      </w:r>
-      <w:bookmarkStart w:id="0" w:name="_GoBack"/>
-      <w:bookmarkEnd w:id="0"/>
-      <w:r>
-        <w:rPr>
-          <w:rFonts w:ascii="Times" w:hAnsi="Times" w:cs="Times"/>
-          <w:color w:val="000000"/>
-          <w:lang w:eastAsia="zh-CN"/>
-        </w:rPr>
-        <w:t xml:space="preserve">that the gradient descent update in the </w:t>
-      </w:r>
-      <w:r>
-        <w:rPr>
-          <w:rFonts w:ascii="Times" w:hAnsi="Times" w:cs="Times"/>
-          <w:color w:val="000000"/>
-          <w:lang w:eastAsia="zh-CN"/>
-        </w:rPr>
-        <w:t>backpropagation</w:t>
-      </w:r>
-      <w:r>
-        <w:rPr>
-          <w:rFonts w:ascii="Times" w:hAnsi="Times" w:cs="Times"/>
-          <w:color w:val="000000"/>
-          <w:lang w:eastAsia="zh-CN"/>
-        </w:rPr>
-        <w:t xml:space="preserve"> algorithm is sequential by nature. We will apply XYZ techniques to parallelize this program. </w:t>
+        <w:t xml:space="preserve">Note that the gradient descent </w:t>
+      </w:r>
+      <w:r>
+        <w:rPr>
+          <w:rFonts w:ascii="Times" w:hAnsi="Times" w:cs="Times"/>
+          <w:color w:val="000000"/>
+          <w:lang w:eastAsia="zh-CN"/>
+        </w:rPr>
+        <w:t>algorithm</w:t>
+      </w:r>
+      <w:r>
+        <w:rPr>
+          <w:rFonts w:ascii="Times" w:hAnsi="Times" w:cs="Times"/>
+          <w:color w:val="000000"/>
+          <w:lang w:eastAsia="zh-CN"/>
+        </w:rPr>
+        <w:t xml:space="preserve"> </w:t>
+      </w:r>
+      <w:r>
+        <w:rPr>
+          <w:rFonts w:ascii="Times" w:hAnsi="Times" w:cs="Times"/>
+          <w:color w:val="000000"/>
+          <w:lang w:eastAsia="zh-CN"/>
+        </w:rPr>
+        <w:t>of</w:t>
+      </w:r>
+      <w:r>
+        <w:rPr>
+          <w:rFonts w:ascii="Times" w:hAnsi="Times" w:cs="Times"/>
+          <w:color w:val="000000"/>
+          <w:lang w:eastAsia="zh-CN"/>
+        </w:rPr>
+        <w:t xml:space="preserve"> backpropagation is sequential by nature. We will </w:t>
+      </w:r>
+      <w:r>
+        <w:rPr>
+          <w:rFonts w:ascii="Times" w:hAnsi="Times" w:cs="Times"/>
+          <w:color w:val="000000"/>
+          <w:lang w:eastAsia="zh-CN"/>
+        </w:rPr>
+        <w:t xml:space="preserve">therefore </w:t>
+      </w:r>
+      <w:r>
+        <w:rPr>
+          <w:rFonts w:ascii="Times" w:hAnsi="Times" w:cs="Times"/>
+          <w:color w:val="000000"/>
+          <w:lang w:eastAsia="zh-CN"/>
+        </w:rPr>
+        <w:t xml:space="preserve">apply </w:t>
+      </w:r>
+      <w:r>
+        <w:rPr>
+          <w:rFonts w:ascii="Times" w:hAnsi="Times" w:cs="Times"/>
+          <w:color w:val="000000"/>
+          <w:lang w:eastAsia="zh-CN"/>
+        </w:rPr>
+        <w:t xml:space="preserve">two techniques in MPI and OpenMP to parallelize the training process: 1) parallelize </w:t>
+      </w:r>
+      <w:r>
+        <w:rPr>
+          <w:rFonts w:ascii="Times" w:hAnsi="Times" w:cs="Times"/>
+          <w:color w:val="000000"/>
+          <w:lang w:eastAsia="zh-CN"/>
+        </w:rPr>
+        <w:t xml:space="preserve">mini-batch or </w:t>
+      </w:r>
+      <w:r>
+        <w:rPr>
+          <w:rFonts w:ascii="Times" w:hAnsi="Times" w:cs="Times"/>
+          <w:color w:val="000000"/>
+          <w:lang w:eastAsia="zh-CN"/>
+        </w:rPr>
+        <w:t xml:space="preserve">Stochastic Gradient Descent method using the SIMD-BP algorithm [2] and 2) relax the optimization problem and apply alternating minimization method to solve it parallelly [3]. Then we </w:t>
+      </w:r>
+      <w:r>
+        <w:rPr>
+          <w:rFonts w:ascii="Times" w:hAnsi="Times" w:cs="Times"/>
+          <w:color w:val="000000"/>
+          <w:lang w:eastAsia="zh-CN"/>
+        </w:rPr>
+        <w:t>benchmark</w:t>
+      </w:r>
+      <w:r>
+        <w:rPr>
+          <w:rFonts w:ascii="Times" w:hAnsi="Times" w:cs="Times"/>
+          <w:color w:val="000000"/>
+          <w:lang w:eastAsia="zh-CN"/>
+        </w:rPr>
+        <w:t xml:space="preserve"> these </w:t>
+      </w:r>
+      <w:r>
+        <w:rPr>
+          <w:rFonts w:ascii="Times" w:hAnsi="Times" w:cs="Times"/>
+          <w:color w:val="000000"/>
+          <w:lang w:eastAsia="zh-CN"/>
+        </w:rPr>
+        <w:t>two approaches against the sequential version</w:t>
+      </w:r>
+      <w:r>
+        <w:rPr>
+          <w:rFonts w:ascii="Times" w:hAnsi="Times" w:cs="Times"/>
+          <w:color w:val="000000"/>
+          <w:lang w:eastAsia="zh-CN"/>
+        </w:rPr>
+        <w:t xml:space="preserve"> using various performance metrics </w:t>
+      </w:r>
+      <w:r>
+        <w:rPr>
+          <w:rFonts w:ascii="Times" w:hAnsi="Times" w:cs="Times"/>
+          <w:color w:val="000000"/>
+          <w:lang w:eastAsia="zh-CN"/>
+        </w:rPr>
+        <w:t>on accuracy and efficiency</w:t>
+      </w:r>
+      <w:r>
+        <w:rPr>
+          <w:rFonts w:ascii="Times" w:hAnsi="Times" w:cs="Times"/>
+          <w:color w:val="000000"/>
+          <w:lang w:eastAsia="zh-CN"/>
+        </w:rPr>
+        <w:t xml:space="preserve">. </w:t>
       </w:r>
     </w:p>
     <w:p>
@@ -436,10 +563,9 @@
         <w:spacing w:line="360" w:lineRule="auto"/>
         <w:jc w:val="both"/>
         <w:rPr>
-          <w:rFonts w:ascii="Times" w:hAnsi="Times" w:hint="eastAsia"/>
-          <w:sz w:val="20"/>
-          <w:szCs w:val="20"/>
-          <w:lang w:eastAsia="zh-CN"/>
+          <w:rFonts w:ascii="Times" w:hAnsi="Times"/>
+          <w:sz w:val="20"/>
+          <w:szCs w:val="20"/>
         </w:rPr>
       </w:pPr>
       <w:r>
@@ -449,7 +575,27 @@
           <w:sz w:val="20"/>
           <w:szCs w:val="20"/>
         </w:rPr>
+        <w:lastRenderedPageBreak/>
         <w:t xml:space="preserve">[1] </w:t>
+      </w:r>
+      <w:r>
+        <w:rPr>
+          <w:rFonts w:ascii="Times" w:eastAsia="Times New Roman" w:hAnsi="Times" w:cs="Times New Roman"/>
+          <w:bCs/>
+          <w:color w:val="333333"/>
+          <w:sz w:val="20"/>
+          <w:szCs w:val="20"/>
+          <w:shd w:val="clear" w:color="auto" w:fill="FFFFFF"/>
+        </w:rPr>
+        <w:t xml:space="preserve">Selmi, N., Chaabene, S., &amp; Hachicha, N. (2015). Forecasting returns on a stock market using Artificial </w:t>
+      </w:r>
+      <w:r>
+        <w:rPr>
+          <w:rFonts w:ascii="Times" w:hAnsi="Times"/>
+          <w:sz w:val="20"/>
+          <w:szCs w:val="20"/>
+        </w:rPr>
+        <w:t>Neural Networks and GARCH family models: Evidence of stock market S&amp;P 500. Decision Science Letters,4(2), 203-210. doi:10.5267/j.dsl.2014.12.002</w:t>
       </w:r>
     </w:p>
     <w:p>
@@ -457,12 +603,10 @@
         <w:spacing w:line="360" w:lineRule="auto"/>
         <w:jc w:val="both"/>
         <w:rPr>
-          <w:rFonts w:ascii="Times" w:hAnsi="Times" w:cs="Times" w:hint="eastAsia"/>
-          <w:bCs/>
-          <w:color w:val="000000"/>
-          <w:sz w:val="20"/>
-          <w:szCs w:val="20"/>
-          <w:lang w:eastAsia="zh-CN"/>
+          <w:rFonts w:ascii="Times" w:hAnsi="Times" w:cs="Times"/>
+          <w:color w:val="000000"/>
+          <w:sz w:val="20"/>
+          <w:szCs w:val="20"/>
         </w:rPr>
       </w:pPr>
       <w:r>
@@ -473,6 +617,51 @@
           <w:szCs w:val="20"/>
         </w:rPr>
         <w:t xml:space="preserve">[2] </w:t>
+      </w:r>
+      <w:r>
+        <w:rPr>
+          <w:rFonts w:ascii="Times" w:hAnsi="Times" w:cs="Times"/>
+          <w:color w:val="000000"/>
+          <w:sz w:val="20"/>
+          <w:szCs w:val="20"/>
+        </w:rPr>
+        <w:t xml:space="preserve">Valafar, Faramarz, and Okan K. Ersoy. </w:t>
+      </w:r>
+      <w:r>
+        <w:rPr>
+          <w:rFonts w:ascii="Times" w:hAnsi="Times" w:cs="Times"/>
+          <w:color w:val="000000"/>
+          <w:sz w:val="20"/>
+          <w:szCs w:val="20"/>
+        </w:rPr>
+        <w:t>(1993).</w:t>
+      </w:r>
+      <w:r>
+        <w:rPr>
+          <w:rFonts w:ascii="Times" w:hAnsi="Times" w:cs="Times"/>
+          <w:color w:val="000000"/>
+          <w:sz w:val="20"/>
+          <w:szCs w:val="20"/>
+        </w:rPr>
+        <w:t xml:space="preserve"> </w:t>
+      </w:r>
+      <w:r>
+        <w:rPr>
+          <w:rFonts w:ascii="Times" w:hAnsi="Times" w:cs="Times"/>
+          <w:color w:val="000000"/>
+          <w:sz w:val="20"/>
+          <w:szCs w:val="20"/>
+        </w:rPr>
+        <w:t xml:space="preserve">A Parallel Implementation of Backpropagation </w:t>
+      </w:r>
+      <w:r>
+        <w:rPr>
+          <w:rFonts w:ascii="Times" w:hAnsi="Times" w:cs="Times"/>
+          <w:color w:val="000000"/>
+          <w:sz w:val="20"/>
+          <w:szCs w:val="20"/>
+        </w:rPr>
+        <w:t>Neural Network on MASPAR MP-1.</w:t>
       </w:r>
     </w:p>
     <w:p>
@@ -480,10 +669,11 @@
         <w:spacing w:line="360" w:lineRule="auto"/>
         <w:jc w:val="both"/>
         <w:rPr>
-          <w:rFonts w:ascii="Times" w:hAnsi="Times" w:hint="eastAsia"/>
-          <w:sz w:val="20"/>
-          <w:szCs w:val="20"/>
-          <w:lang w:eastAsia="zh-CN"/>
+          <w:rFonts w:ascii="Times" w:hAnsi="Times" w:cs="Times"/>
+          <w:bCs/>
+          <w:color w:val="000000"/>
+          <w:sz w:val="20"/>
+          <w:szCs w:val="20"/>
         </w:rPr>
       </w:pPr>
       <w:r>
@@ -493,6 +683,106 @@
           <w:szCs w:val="20"/>
         </w:rPr>
         <w:t xml:space="preserve">[3] </w:t>
+      </w:r>
+      <w:r>
+        <w:rPr>
+          <w:rFonts w:ascii="Times" w:hAnsi="Times" w:cs="Times"/>
+          <w:bCs/>
+          <w:color w:val="000000"/>
+          <w:sz w:val="20"/>
+          <w:szCs w:val="20"/>
+        </w:rPr>
+        <w:t xml:space="preserve">Haihao Lu </w:t>
+      </w:r>
+      <w:r>
+        <w:rPr>
+          <w:rFonts w:ascii="Times" w:hAnsi="Times" w:cs="Times"/>
+          <w:bCs/>
+          <w:color w:val="000000"/>
+          <w:sz w:val="20"/>
+          <w:szCs w:val="20"/>
+        </w:rPr>
+        <w:t>&amp;</w:t>
+      </w:r>
+      <w:r>
+        <w:rPr>
+          <w:rFonts w:ascii="Times" w:hAnsi="Times" w:cs="Times"/>
+          <w:bCs/>
+          <w:color w:val="000000"/>
+          <w:sz w:val="20"/>
+          <w:szCs w:val="20"/>
+        </w:rPr>
+        <w:t xml:space="preserve"> Yuanchu Dang</w:t>
+      </w:r>
+      <w:r>
+        <w:rPr>
+          <w:rFonts w:ascii="Times" w:hAnsi="Times" w:cs="Times"/>
+          <w:bCs/>
+          <w:color w:val="000000"/>
+          <w:sz w:val="20"/>
+          <w:szCs w:val="20"/>
+        </w:rPr>
+        <w:t>. (2016</w:t>
+      </w:r>
+      <w:r>
+        <w:rPr>
+          <w:rFonts w:ascii="Times" w:hAnsi="Times" w:cs="Times"/>
+          <w:bCs/>
+          <w:color w:val="000000"/>
+          <w:sz w:val="20"/>
+          <w:szCs w:val="20"/>
+        </w:rPr>
+        <w:t xml:space="preserve">). </w:t>
+      </w:r>
+      <w:r>
+        <w:rPr>
+          <w:rFonts w:ascii="Times" w:hAnsi="Times" w:cs="Times"/>
+          <w:bCs/>
+          <w:color w:val="000000"/>
+          <w:sz w:val="20"/>
+          <w:szCs w:val="20"/>
+        </w:rPr>
+        <w:t xml:space="preserve">Alternating Minimization for ANN </w:t>
+      </w:r>
+      <w:r>
+        <w:rPr>
+          <w:rFonts w:ascii="Times" w:hAnsi="Times" w:cs="Times"/>
+          <w:bCs/>
+          <w:color w:val="000000"/>
+          <w:sz w:val="20"/>
+          <w:szCs w:val="20"/>
+        </w:rPr>
+        <w:t>[PowerPoint slides]. Retrieved from</w:t>
+      </w:r>
+      <w:r>
+        <w:rPr>
+          <w:rFonts w:ascii="Times" w:hAnsi="Times" w:cs="Times"/>
+          <w:bCs/>
+          <w:color w:val="000000"/>
+          <w:sz w:val="20"/>
+          <w:szCs w:val="20"/>
+        </w:rPr>
+        <w:t xml:space="preserve"> </w:t>
+      </w:r>
+      <w:r>
+        <w:rPr>
+          <w:rFonts w:ascii="Times" w:hAnsi="Times" w:cs="Times"/>
+          <w:bCs/>
+          <w:color w:val="000000"/>
+          <w:sz w:val="20"/>
+          <w:szCs w:val="20"/>
+        </w:rPr>
+        <w:t>http://courses.csail.mit.edu/18.337/2016/final_projects/yuanchu_dang/</w:t>
+      </w:r>
+      <w:r>
+        <w:rPr>
+          <w:rFonts w:ascii="Times" w:hAnsi="Times" w:cs="Times"/>
+          <w:bCs/>
+          <w:color w:val="000000"/>
+          <w:sz w:val="20"/>
+          <w:szCs w:val="20"/>
+        </w:rPr>
+        <w:t>.</w:t>
       </w:r>
     </w:p>
     <w:p>
@@ -503,35 +793,9 @@
           <w:rFonts w:ascii="Times" w:hAnsi="Times"/>
           <w:sz w:val="20"/>
           <w:szCs w:val="20"/>
+          <w:lang w:eastAsia="zh-CN"/>
         </w:rPr>
       </w:pPr>
-      <w:r>
-        <w:rPr>
-          <w:rFonts w:ascii="Times" w:hAnsi="Times"/>
-          <w:sz w:val="20"/>
-          <w:szCs w:val="20"/>
-        </w:rPr>
-        <w:t xml:space="preserve">[4] </w:t>
-      </w:r>
-      <w:r>
-        <w:rPr>
-          <w:rFonts w:ascii="Times" w:eastAsia="Times New Roman" w:hAnsi="Times" w:cs="Times New Roman"/>
-          <w:bCs/>
-          <w:color w:val="333333"/>
-          <w:sz w:val="20"/>
-          <w:szCs w:val="20"/>
-          <w:shd w:val="clear" w:color="auto" w:fill="FFFFFF"/>
-        </w:rPr>
-        <w:t xml:space="preserve">Selmi, N., Chaabene, S., &amp; Hachicha, N. (2015). Forecasting returns on a stock market using Artificial </w:t>
-      </w:r>
-      <w:r>
-        <w:rPr>
-          <w:rFonts w:ascii="Times" w:hAnsi="Times"/>
-          <w:sz w:val="20"/>
-          <w:szCs w:val="20"/>
-        </w:rPr>
-        <w:t>Neural Networks and GARCH family models: Evidence of stock market S&amp;P 500. Decision Science Letters,4(2), 203-210. doi:10.5267/j.dsl.2014.12.002</w:t>
-      </w:r>
     </w:p>
     <w:p>
       <w:pPr>
@@ -540,6 +804,7 @@
         </w:rPr>
       </w:pPr>
     </w:p>
+    <w:bookmarkEnd w:id="0"/>
     <w:sectPr>
       <w:pgSz w:w="12240" w:h="15840"/>
       <w:pgMar w:top="1296" w:right="1728" w:bottom="1440" w:left="1728" w:header="720" w:footer="720" w:gutter="0"/>
@@ -754,6 +1019,28 @@
     <w:uiPriority w:val="99"/>
     <w:rsid w:val="0032583F"/>
   </w:style>
+  <w:style w:type="paragraph" w:styleId="NormalWeb">
+    <w:name w:val="Normal (Web)"/>
+    <w:basedOn w:val="Normal"/>
+    <w:uiPriority w:val="99"/>
+    <w:semiHidden/>
+    <w:unhideWhenUsed/>
+    <w:rsid w:val="00CE51C2"/>
+    <w:rPr>
+      <w:rFonts w:ascii="Times New Roman" w:hAnsi="Times New Roman" w:cs="Times New Roman"/>
+    </w:rPr>
+  </w:style>
+  <w:style w:type="character" w:styleId="Hyperlink">
+    <w:name w:val="Hyperlink"/>
+    <w:basedOn w:val="DefaultParagraphFont"/>
+    <w:uiPriority w:val="99"/>
+    <w:unhideWhenUsed/>
+    <w:rsid w:val="00CE51C2"/>
+    <w:rPr>
+      <w:color w:val="0000FF" w:themeColor="hyperlink"/>
+      <w:u w:val="single"/>
+    </w:rPr>
+  </w:style>
 </w:styles>
 </file>
 
@@ -960,6 +1247,28 @@
     <w:link w:val="Header"/>
     <w:uiPriority w:val="99"/>
     <w:rsid w:val="0032583F"/>
+  </w:style>
+  <w:style w:type="paragraph" w:styleId="NormalWeb">
+    <w:name w:val="Normal (Web)"/>
+    <w:basedOn w:val="Normal"/>
+    <w:uiPriority w:val="99"/>
+    <w:semiHidden/>
+    <w:unhideWhenUsed/>
+    <w:rsid w:val="00CE51C2"/>
+    <w:rPr>
+      <w:rFonts w:ascii="Times New Roman" w:hAnsi="Times New Roman" w:cs="Times New Roman"/>
+    </w:rPr>
+  </w:style>
+  <w:style w:type="character" w:styleId="Hyperlink">
+    <w:name w:val="Hyperlink"/>
+    <w:basedOn w:val="DefaultParagraphFont"/>
+    <w:uiPriority w:val="99"/>
+    <w:unhideWhenUsed/>
+    <w:rsid w:val="00CE51C2"/>
+    <w:rPr>
+      <w:color w:val="0000FF" w:themeColor="hyperlink"/>
+      <w:u w:val="single"/>
+    </w:rPr>
   </w:style>
 </w:styles>
 </file>

</xml_diff>